<commit_message>
modified:   Evaluation of Frame Transmission Reliability in A.docx #	modified:   Evaluation of Frame Transmission Reliability in A.pdf
</commit_message>
<xml_diff>
--- a/Evaluation of Frame Transmission Reliability in A.docx
+++ b/Evaluation of Frame Transmission Reliability in A.docx
@@ -32,18 +32,24 @@
       <w:pPr>
         <w:rPr>
           <w:rFonts w:hint="default"/>
+          <w:b/>
+          <w:bCs/>
           <w:lang w:val="en-US"/>
         </w:rPr>
       </w:pPr>
       <w:r>
         <w:rPr>
           <w:rFonts w:hint="default"/>
+          <w:b/>
+          <w:bCs/>
         </w:rPr>
         <w:t>Author:</w:t>
       </w:r>
       <w:r>
         <w:rPr>
           <w:rFonts w:hint="default"/>
+          <w:b/>
+          <w:bCs/>
           <w:lang w:val="en-US"/>
         </w:rPr>
         <w:t>TITCHEU YAMDJEU Pierre Wilfried</w:t>
@@ -61,11 +67,15 @@
       <w:pPr>
         <w:rPr>
           <w:rFonts w:hint="default"/>
-        </w:rPr>
-      </w:pPr>
-      <w:r>
-        <w:rPr>
-          <w:rFonts w:hint="default"/>
+          <w:b/>
+          <w:bCs/>
+        </w:rPr>
+      </w:pPr>
+      <w:r>
+        <w:rPr>
+          <w:rFonts w:hint="default"/>
+          <w:b/>
+          <w:bCs/>
         </w:rPr>
         <w:t>Abstract:</w:t>
       </w:r>
@@ -94,11 +104,15 @@
       <w:pPr>
         <w:rPr>
           <w:rFonts w:hint="default"/>
-        </w:rPr>
-      </w:pPr>
-      <w:r>
-        <w:rPr>
-          <w:rFonts w:hint="default"/>
+          <w:b/>
+          <w:bCs/>
+        </w:rPr>
+      </w:pPr>
+      <w:r>
+        <w:rPr>
+          <w:rFonts w:hint="default"/>
+          <w:b/>
+          <w:bCs/>
         </w:rPr>
         <w:t>1. Introduction:</w:t>
       </w:r>
@@ -127,11 +141,15 @@
       <w:pPr>
         <w:rPr>
           <w:rFonts w:hint="default"/>
-        </w:rPr>
-      </w:pPr>
-      <w:r>
-        <w:rPr>
-          <w:rFonts w:hint="default"/>
+          <w:b/>
+          <w:bCs/>
+        </w:rPr>
+      </w:pPr>
+      <w:r>
+        <w:rPr>
+          <w:rFonts w:hint="default"/>
+          <w:b/>
+          <w:bCs/>
         </w:rPr>
         <w:t>2. General Explanation of the Overall Algorithm:</w:t>
       </w:r>
@@ -226,11 +244,15 @@
       <w:pPr>
         <w:rPr>
           <w:rFonts w:hint="default"/>
-        </w:rPr>
-      </w:pPr>
-      <w:r>
-        <w:rPr>
-          <w:rFonts w:hint="default"/>
+          <w:b/>
+          <w:bCs/>
+        </w:rPr>
+      </w:pPr>
+      <w:r>
+        <w:rPr>
+          <w:rFonts w:hint="default"/>
+          <w:b/>
+          <w:bCs/>
         </w:rPr>
         <w:t>3. Detailed Explanation for Important Function Modules:</w:t>
       </w:r>
@@ -507,11 +529,15 @@
       <w:pPr>
         <w:rPr>
           <w:rFonts w:hint="default"/>
-        </w:rPr>
-      </w:pPr>
-      <w:r>
-        <w:rPr>
-          <w:rFonts w:hint="default"/>
+          <w:b/>
+          <w:bCs/>
+        </w:rPr>
+      </w:pPr>
+      <w:r>
+        <w:rPr>
+          <w:rFonts w:hint="default"/>
+          <w:b/>
+          <w:bCs/>
         </w:rPr>
         <w:t>4. Output Results with Suitable Explanations:</w:t>
       </w:r>
@@ -720,11 +746,15 @@
       <w:pPr>
         <w:rPr>
           <w:rFonts w:hint="default"/>
-        </w:rPr>
-      </w:pPr>
-      <w:r>
-        <w:rPr>
-          <w:rFonts w:hint="default"/>
+          <w:b/>
+          <w:bCs/>
+        </w:rPr>
+      </w:pPr>
+      <w:r>
+        <w:rPr>
+          <w:rFonts w:hint="default"/>
+          <w:b/>
+          <w:bCs/>
         </w:rPr>
         <w:t>5. Comparison with Manual Calculations:</w:t>
       </w:r>
@@ -800,11 +830,15 @@
       <w:pPr>
         <w:rPr>
           <w:rFonts w:hint="default"/>
-        </w:rPr>
-      </w:pPr>
-      <w:r>
-        <w:rPr>
-          <w:rFonts w:hint="default"/>
+          <w:b/>
+          <w:bCs/>
+        </w:rPr>
+      </w:pPr>
+      <w:r>
+        <w:rPr>
+          <w:rFonts w:hint="default"/>
+          <w:b/>
+          <w:bCs/>
         </w:rPr>
         <w:t>6. Conclusions:</w:t>
       </w:r>
@@ -840,11 +874,15 @@
       <w:pPr>
         <w:rPr>
           <w:rFonts w:hint="default"/>
-        </w:rPr>
-      </w:pPr>
-      <w:r>
-        <w:rPr>
-          <w:rFonts w:hint="default"/>
+          <w:b/>
+          <w:bCs/>
+        </w:rPr>
+      </w:pPr>
+      <w:r>
+        <w:rPr>
+          <w:rFonts w:hint="default"/>
+          <w:b/>
+          <w:bCs/>
         </w:rPr>
         <w:t>7. Recommendations:</w:t>
       </w:r>
@@ -921,43 +959,47 @@
           <w:rFonts w:hint="default"/>
         </w:rPr>
       </w:pPr>
+    </w:p>
+    <w:p>
+      <w:pPr>
+        <w:rPr>
+          <w:rFonts w:hint="default"/>
+          <w:b/>
+          <w:bCs/>
+        </w:rPr>
+      </w:pPr>
+      <w:r>
+        <w:rPr>
+          <w:rFonts w:hint="default"/>
+          <w:b/>
+          <w:bCs/>
+        </w:rPr>
+        <w:t>8. Appendix:</w:t>
+      </w:r>
+    </w:p>
+    <w:p>
+      <w:pPr>
+        <w:rPr>
+          <w:rFonts w:hint="default"/>
+        </w:rPr>
+      </w:pPr>
+    </w:p>
+    <w:p>
+      <w:pPr>
+        <w:rPr>
+          <w:rFonts w:hint="default"/>
+          <w:lang w:val="en-US"/>
+        </w:rPr>
+      </w:pPr>
+      <w:r>
+        <w:rPr>
+          <w:rFonts w:hint="default"/>
+          <w:lang w:val="en-US"/>
+        </w:rPr>
+        <w:t>https://github.com/TYPW1/Evaluation-of-Frame-Transmission-Reliability-in-Automotive-Networks-Using-Enumeration-Approach.git</w:t>
+      </w:r>
       <w:bookmarkStart w:id="0" w:name="_GoBack"/>
       <w:bookmarkEnd w:id="0"/>
-    </w:p>
-    <w:p>
-      <w:pPr>
-        <w:rPr>
-          <w:rFonts w:hint="default"/>
-        </w:rPr>
-      </w:pPr>
-      <w:r>
-        <w:rPr>
-          <w:rFonts w:hint="default"/>
-        </w:rPr>
-        <w:t>8. Appendix:</w:t>
-      </w:r>
-    </w:p>
-    <w:p>
-      <w:pPr>
-        <w:rPr>
-          <w:rFonts w:hint="default"/>
-        </w:rPr>
-      </w:pPr>
-    </w:p>
-    <w:p>
-      <w:pPr>
-        <w:rPr>
-          <w:rFonts w:hint="default"/>
-          <w:lang w:val="en-US"/>
-        </w:rPr>
-      </w:pPr>
-      <w:r>
-        <w:rPr>
-          <w:rFonts w:hint="default"/>
-          <w:lang w:val="en-US"/>
-        </w:rPr>
-        <w:t>Find attached python codes.</w:t>
-      </w:r>
     </w:p>
     <w:sectPr>
       <w:pgSz w:w="11906" w:h="16838"/>

</xml_diff>